<commit_message>
Fixes to track ants better
</commit_message>
<xml_diff>
--- a/Ants-Tracking-Documentation.docx
+++ b/Ants-Tracking-Documentation.docx
@@ -2112,8 +2112,6 @@
       <w:r>
         <w:t xml:space="preserve">. </w:t>
       </w:r>
-      <w:bookmarkStart w:id="13" w:name="_GoBack"/>
-      <w:bookmarkEnd w:id="13"/>
       <w:r>
         <w:br w:type="page"/>
       </w:r>
@@ -2265,12 +2263,12 @@
       <w:pPr>
         <w:pStyle w:val="Heading3"/>
       </w:pPr>
-      <w:bookmarkStart w:id="14" w:name="_Toc33610571"/>
+      <w:bookmarkStart w:id="13" w:name="_Toc33610571"/>
       <w:r>
         <w:lastRenderedPageBreak/>
         <w:t>Select ROI</w:t>
       </w:r>
-      <w:bookmarkEnd w:id="14"/>
+      <w:bookmarkEnd w:id="13"/>
       <w:r>
         <w:t xml:space="preserve"> </w:t>
       </w:r>
@@ -2367,10 +2365,10 @@
           <w:lang w:eastAsia="en-GB"/>
         </w:rPr>
         <w:drawing>
-          <wp:inline distT="0" distB="0" distL="0" distR="0" wp14:anchorId="54DDAA4E" wp14:editId="79C16BD5">
-            <wp:extent cx="5731510" cy="3393440"/>
-            <wp:effectExtent l="0" t="0" r="2540" b="0"/>
-            <wp:docPr id="18" name="Picture 18"/>
+          <wp:inline distT="0" distB="0" distL="0" distR="0" wp14:anchorId="0241DA5A" wp14:editId="457718A3">
+            <wp:extent cx="5731510" cy="3362325"/>
+            <wp:effectExtent l="0" t="0" r="2540" b="9525"/>
+            <wp:docPr id="9" name="Picture 9"/>
             <wp:cNvGraphicFramePr>
               <a:graphicFrameLocks xmlns:a="http://schemas.openxmlformats.org/drawingml/2006/main" noChangeAspect="1"/>
             </wp:cNvGraphicFramePr>
@@ -2390,7 +2388,7 @@
                   <pic:spPr>
                     <a:xfrm>
                       <a:off x="0" y="0"/>
-                      <a:ext cx="5731510" cy="3393440"/>
+                      <a:ext cx="5731510" cy="3362325"/>
                     </a:xfrm>
                     <a:prstGeom prst="rect">
                       <a:avLst/>
@@ -2463,6 +2461,59 @@
         </w:drawing>
       </w:r>
     </w:p>
+    <w:p/>
+    <w:p>
+      <w:pPr>
+        <w:rPr>
+          <w:rFonts w:asciiTheme="majorHAnsi" w:eastAsiaTheme="majorEastAsia" w:hAnsiTheme="majorHAnsi" w:cstheme="majorBidi"/>
+          <w:color w:val="2E74B5" w:themeColor="accent1" w:themeShade="BF"/>
+          <w:sz w:val="26"/>
+          <w:szCs w:val="26"/>
+        </w:rPr>
+      </w:pPr>
+      <w:r>
+        <w:br w:type="page"/>
+      </w:r>
+    </w:p>
+    <w:p>
+      <w:pPr>
+        <w:pStyle w:val="Heading2"/>
+      </w:pPr>
+      <w:bookmarkStart w:id="14" w:name="_Toc33610572"/>
+      <w:r>
+        <w:lastRenderedPageBreak/>
+        <w:t>Process</w:t>
+      </w:r>
+      <w:bookmarkEnd w:id="14"/>
+    </w:p>
+    <w:p>
+      <w:r>
+        <w:t xml:space="preserve">After places to track the ants from have been selected, the user can either process it within the UI, which will update the </w:t>
+      </w:r>
+      <w:proofErr w:type="spellStart"/>
+      <w:proofErr w:type="gramStart"/>
+      <w:r>
+        <w:t>gui</w:t>
+      </w:r>
+      <w:proofErr w:type="spellEnd"/>
+      <w:proofErr w:type="gramEnd"/>
+      <w:r>
+        <w:t xml:space="preserve">, or process it for a video. </w:t>
+      </w:r>
+    </w:p>
+    <w:p>
+      <w:r>
+        <w:t xml:space="preserve">If they press the process button, they </w:t>
+      </w:r>
+      <w:proofErr w:type="gramStart"/>
+      <w:r>
+        <w:t>will be asked</w:t>
+      </w:r>
+      <w:proofErr w:type="gramEnd"/>
+      <w:r>
+        <w:t xml:space="preserve"> to select a place to save the video and the stats from the video. When they choose their place to save a progress bar will show the videos progress from being processed.  </w:t>
+      </w:r>
+    </w:p>
     <w:p>
       <w:r>
         <w:rPr>
@@ -2470,10 +2521,10 @@
           <w:lang w:eastAsia="en-GB"/>
         </w:rPr>
         <w:drawing>
-          <wp:inline distT="0" distB="0" distL="0" distR="0" wp14:anchorId="3A0297F0" wp14:editId="18C1DBD5">
-            <wp:extent cx="5731510" cy="3393440"/>
-            <wp:effectExtent l="0" t="0" r="2540" b="0"/>
-            <wp:docPr id="20" name="Picture 20"/>
+          <wp:inline distT="0" distB="0" distL="0" distR="0" wp14:anchorId="7249D90D" wp14:editId="04957E0C">
+            <wp:extent cx="5731510" cy="3804920"/>
+            <wp:effectExtent l="0" t="0" r="2540" b="5080"/>
+            <wp:docPr id="22" name="Picture 22"/>
             <wp:cNvGraphicFramePr>
               <a:graphicFrameLocks xmlns:a="http://schemas.openxmlformats.org/drawingml/2006/main" noChangeAspect="1"/>
             </wp:cNvGraphicFramePr>
@@ -2493,101 +2544,6 @@
                   <pic:spPr>
                     <a:xfrm>
                       <a:off x="0" y="0"/>
-                      <a:ext cx="5731510" cy="3393440"/>
-                    </a:xfrm>
-                    <a:prstGeom prst="rect">
-                      <a:avLst/>
-                    </a:prstGeom>
-                  </pic:spPr>
-                </pic:pic>
-              </a:graphicData>
-            </a:graphic>
-          </wp:inline>
-        </w:drawing>
-      </w:r>
-    </w:p>
-    <w:p>
-      <w:pPr>
-        <w:rPr>
-          <w:rFonts w:asciiTheme="majorHAnsi" w:eastAsiaTheme="majorEastAsia" w:hAnsiTheme="majorHAnsi" w:cstheme="majorBidi"/>
-          <w:color w:val="2E74B5" w:themeColor="accent1" w:themeShade="BF"/>
-          <w:sz w:val="26"/>
-          <w:szCs w:val="26"/>
-        </w:rPr>
-      </w:pPr>
-      <w:r>
-        <w:br w:type="page"/>
-      </w:r>
-    </w:p>
-    <w:p>
-      <w:pPr>
-        <w:pStyle w:val="Heading2"/>
-      </w:pPr>
-      <w:bookmarkStart w:id="15" w:name="_Toc33610572"/>
-      <w:r>
-        <w:lastRenderedPageBreak/>
-        <w:t>Process</w:t>
-      </w:r>
-      <w:bookmarkEnd w:id="15"/>
-    </w:p>
-    <w:p>
-      <w:r>
-        <w:t xml:space="preserve">After places to track the ants from have been selected, the user can either process it within the UI, which will update the </w:t>
-      </w:r>
-      <w:proofErr w:type="spellStart"/>
-      <w:proofErr w:type="gramStart"/>
-      <w:r>
-        <w:t>gui</w:t>
-      </w:r>
-      <w:proofErr w:type="spellEnd"/>
-      <w:proofErr w:type="gramEnd"/>
-      <w:r>
-        <w:t xml:space="preserve">, or process it for a video. </w:t>
-      </w:r>
-    </w:p>
-    <w:p>
-      <w:r>
-        <w:t xml:space="preserve">If they press the process button, they </w:t>
-      </w:r>
-      <w:proofErr w:type="gramStart"/>
-      <w:r>
-        <w:t>will be asked</w:t>
-      </w:r>
-      <w:proofErr w:type="gramEnd"/>
-      <w:r>
-        <w:t xml:space="preserve"> to select a place to save the video and the stats from the video. When they choose their place to save a progress bar will show the videos progress from being processed.  </w:t>
-      </w:r>
-    </w:p>
-    <w:p>
-      <w:r>
-        <w:rPr>
-          <w:noProof/>
-          <w:lang w:eastAsia="en-GB"/>
-        </w:rPr>
-        <w:drawing>
-          <wp:inline distT="0" distB="0" distL="0" distR="0" wp14:anchorId="7249D90D" wp14:editId="04957E0C">
-            <wp:extent cx="5731510" cy="3804920"/>
-            <wp:effectExtent l="0" t="0" r="2540" b="5080"/>
-            <wp:docPr id="22" name="Picture 22"/>
-            <wp:cNvGraphicFramePr>
-              <a:graphicFrameLocks xmlns:a="http://schemas.openxmlformats.org/drawingml/2006/main" noChangeAspect="1"/>
-            </wp:cNvGraphicFramePr>
-            <a:graphic xmlns:a="http://schemas.openxmlformats.org/drawingml/2006/main">
-              <a:graphicData uri="http://schemas.openxmlformats.org/drawingml/2006/picture">
-                <pic:pic xmlns:pic="http://schemas.openxmlformats.org/drawingml/2006/picture">
-                  <pic:nvPicPr>
-                    <pic:cNvPr id="1" name=""/>
-                    <pic:cNvPicPr/>
-                  </pic:nvPicPr>
-                  <pic:blipFill>
-                    <a:blip r:embed="rId16"/>
-                    <a:stretch>
-                      <a:fillRect/>
-                    </a:stretch>
-                  </pic:blipFill>
-                  <pic:spPr>
-                    <a:xfrm>
-                      <a:off x="0" y="0"/>
                       <a:ext cx="5731510" cy="3804920"/>
                     </a:xfrm>
                     <a:prstGeom prst="rect">
@@ -2610,6 +2566,304 @@
       <w:proofErr w:type="gramEnd"/>
       <w:r>
         <w:t xml:space="preserve">. </w:t>
+      </w:r>
+    </w:p>
+    <w:p>
+      <w:r>
+        <w:br w:type="page"/>
+      </w:r>
+    </w:p>
+    <w:p>
+      <w:r>
+        <w:lastRenderedPageBreak/>
+        <w:t>Export Stats</w:t>
+      </w:r>
+    </w:p>
+    <w:p>
+      <w:r>
+        <w:t xml:space="preserve">Data exported from this program, includes the ants/leaf ID, x and y coordinates as the ants cross the box floor. It also contains the total distance covered by the ant and its speed. </w:t>
+      </w:r>
+    </w:p>
+    <w:p>
+      <w:r>
+        <w:t xml:space="preserve">The file is exported as a pandas csv file in a pickle format. This is so that a csv file is not needed for each individual ant, and allows </w:t>
+      </w:r>
+      <w:proofErr w:type="gramStart"/>
+      <w:r>
+        <w:t>for the</w:t>
+      </w:r>
+      <w:proofErr w:type="gramEnd"/>
+      <w:r>
+        <w:t xml:space="preserve"> arrays to be read back in as normal for python. </w:t>
+      </w:r>
+    </w:p>
+    <w:p>
+      <w:r>
+        <w:t xml:space="preserve">It </w:t>
+      </w:r>
+      <w:proofErr w:type="gramStart"/>
+      <w:r>
+        <w:t>can be read</w:t>
+      </w:r>
+      <w:proofErr w:type="gramEnd"/>
+      <w:r>
+        <w:t xml:space="preserve"> in </w:t>
+      </w:r>
+      <w:proofErr w:type="spellStart"/>
+      <w:r>
+        <w:t>RStudio</w:t>
+      </w:r>
+      <w:proofErr w:type="spellEnd"/>
+      <w:r>
+        <w:t xml:space="preserve"> as well. </w:t>
+      </w:r>
+    </w:p>
+    <w:p>
+      <w:proofErr w:type="gramStart"/>
+      <w:r>
+        <w:t>First</w:t>
+      </w:r>
+      <w:proofErr w:type="gramEnd"/>
+      <w:r>
+        <w:t xml:space="preserve"> you must install the Reticulate library:</w:t>
+      </w:r>
+    </w:p>
+    <w:p>
+      <w:pPr>
+        <w:rPr>
+          <w:b/>
+        </w:rPr>
+      </w:pPr>
+      <w:proofErr w:type="spellStart"/>
+      <w:proofErr w:type="gramStart"/>
+      <w:r>
+        <w:rPr>
+          <w:b/>
+        </w:rPr>
+        <w:t>install.packages</w:t>
+      </w:r>
+      <w:proofErr w:type="spellEnd"/>
+      <w:r>
+        <w:rPr>
+          <w:b/>
+        </w:rPr>
+        <w:t>(</w:t>
+      </w:r>
+      <w:proofErr w:type="gramEnd"/>
+      <w:r>
+        <w:rPr>
+          <w:b/>
+        </w:rPr>
+        <w:t>'reticulate')</w:t>
+      </w:r>
+    </w:p>
+    <w:p>
+      <w:r>
+        <w:t xml:space="preserve">As </w:t>
+      </w:r>
+      <w:proofErr w:type="gramStart"/>
+      <w:r>
+        <w:t>well</w:t>
+      </w:r>
+      <w:proofErr w:type="gramEnd"/>
+      <w:r>
+        <w:t xml:space="preserve"> as install pandas. If you are asked to install a mini </w:t>
+      </w:r>
+      <w:proofErr w:type="spellStart"/>
+      <w:r>
+        <w:t>conda</w:t>
+      </w:r>
+      <w:proofErr w:type="spellEnd"/>
+      <w:r>
+        <w:t xml:space="preserve"> environment, its encouraged to install that as well. </w:t>
+      </w:r>
+    </w:p>
+    <w:p>
+      <w:pPr>
+        <w:rPr>
+          <w:b/>
+        </w:rPr>
+      </w:pPr>
+      <w:proofErr w:type="spellStart"/>
+      <w:r>
+        <w:rPr>
+          <w:b/>
+        </w:rPr>
+        <w:t>py_</w:t>
+      </w:r>
+      <w:proofErr w:type="gramStart"/>
+      <w:r>
+        <w:rPr>
+          <w:b/>
+        </w:rPr>
+        <w:t>install</w:t>
+      </w:r>
+      <w:proofErr w:type="spellEnd"/>
+      <w:r>
+        <w:rPr>
+          <w:b/>
+        </w:rPr>
+        <w:t>(</w:t>
+      </w:r>
+      <w:proofErr w:type="gramEnd"/>
+      <w:r>
+        <w:rPr>
+          <w:b/>
+        </w:rPr>
+        <w:t>"pandas")</w:t>
+      </w:r>
+    </w:p>
+    <w:p>
+      <w:r>
+        <w:t xml:space="preserve">To read the pickle file in </w:t>
+      </w:r>
+      <w:proofErr w:type="spellStart"/>
+      <w:r>
+        <w:t>Rstudio</w:t>
+      </w:r>
+      <w:proofErr w:type="spellEnd"/>
+      <w:r>
+        <w:t xml:space="preserve"> you need to point </w:t>
+      </w:r>
+      <w:r>
+        <w:t>towards</w:t>
+      </w:r>
+      <w:bookmarkStart w:id="15" w:name="_GoBack"/>
+      <w:bookmarkEnd w:id="15"/>
+      <w:r>
+        <w:t xml:space="preserve"> the pickle_reader.py that comes with this code. </w:t>
+      </w:r>
+    </w:p>
+    <w:p>
+      <w:pPr>
+        <w:rPr>
+          <w:b/>
+        </w:rPr>
+      </w:pPr>
+      <w:proofErr w:type="gramStart"/>
+      <w:r>
+        <w:rPr>
+          <w:b/>
+        </w:rPr>
+        <w:t>require(</w:t>
+      </w:r>
+      <w:proofErr w:type="gramEnd"/>
+      <w:r>
+        <w:rPr>
+          <w:b/>
+        </w:rPr>
+        <w:t>"reticulate")</w:t>
+      </w:r>
+    </w:p>
+    <w:p>
+      <w:pPr>
+        <w:rPr>
+          <w:b/>
+        </w:rPr>
+      </w:pPr>
+      <w:proofErr w:type="spellStart"/>
+      <w:r>
+        <w:rPr>
+          <w:b/>
+        </w:rPr>
+        <w:t>source_</w:t>
+      </w:r>
+      <w:proofErr w:type="gramStart"/>
+      <w:r>
+        <w:rPr>
+          <w:b/>
+        </w:rPr>
+        <w:t>python</w:t>
+      </w:r>
+      <w:proofErr w:type="spellEnd"/>
+      <w:r>
+        <w:rPr>
+          <w:b/>
+        </w:rPr>
+        <w:t>(</w:t>
+      </w:r>
+      <w:proofErr w:type="gramEnd"/>
+      <w:r>
+        <w:rPr>
+          <w:b/>
+        </w:rPr>
+        <w:t>"read_pickle.py")</w:t>
+      </w:r>
+    </w:p>
+    <w:p>
+      <w:pPr>
+        <w:rPr>
+          <w:b/>
+        </w:rPr>
+      </w:pPr>
+      <w:proofErr w:type="spellStart"/>
+      <w:r>
+        <w:rPr>
+          <w:b/>
+        </w:rPr>
+        <w:t>pickle_data</w:t>
+      </w:r>
+      <w:proofErr w:type="spellEnd"/>
+      <w:r>
+        <w:rPr>
+          <w:b/>
+        </w:rPr>
+        <w:t xml:space="preserve"> &lt;- </w:t>
+      </w:r>
+      <w:proofErr w:type="spellStart"/>
+      <w:r>
+        <w:rPr>
+          <w:b/>
+        </w:rPr>
+        <w:t>read_pickle_</w:t>
+      </w:r>
+      <w:proofErr w:type="gramStart"/>
+      <w:r>
+        <w:rPr>
+          <w:b/>
+        </w:rPr>
+        <w:t>file</w:t>
+      </w:r>
+      <w:proofErr w:type="spellEnd"/>
+      <w:r>
+        <w:rPr>
+          <w:b/>
+        </w:rPr>
+        <w:t>(</w:t>
+      </w:r>
+      <w:proofErr w:type="gramEnd"/>
+      <w:r>
+        <w:rPr>
+          <w:b/>
+        </w:rPr>
+        <w:t>"</w:t>
+      </w:r>
+      <w:proofErr w:type="spellStart"/>
+      <w:r>
+        <w:rPr>
+          <w:b/>
+        </w:rPr>
+        <w:t>your_file.pickle</w:t>
+      </w:r>
+      <w:proofErr w:type="spellEnd"/>
+      <w:r>
+        <w:rPr>
+          <w:b/>
+        </w:rPr>
+        <w:t>")</w:t>
+      </w:r>
+    </w:p>
+    <w:p>
+      <w:r>
+        <w:t xml:space="preserve">The data is now loaded into </w:t>
+      </w:r>
+      <w:proofErr w:type="spellStart"/>
+      <w:r>
+        <w:t>RStudio</w:t>
+      </w:r>
+      <w:proofErr w:type="spellEnd"/>
+      <w:r>
+        <w:t xml:space="preserve"> for you. </w:t>
       </w:r>
     </w:p>
     <w:p/>
@@ -3630,6 +3884,61 @@
       <w:szCs w:val="18"/>
     </w:rPr>
   </w:style>
+  <w:style w:type="paragraph" w:styleId="HTMLPreformatted">
+    <w:name w:val="HTML Preformatted"/>
+    <w:basedOn w:val="Normal"/>
+    <w:link w:val="HTMLPreformattedChar"/>
+    <w:uiPriority w:val="99"/>
+    <w:semiHidden/>
+    <w:unhideWhenUsed/>
+    <w:rsid w:val="0017531A"/>
+    <w:pPr>
+      <w:tabs>
+        <w:tab w:val="left" w:pos="916"/>
+        <w:tab w:val="left" w:pos="1832"/>
+        <w:tab w:val="left" w:pos="2748"/>
+        <w:tab w:val="left" w:pos="3664"/>
+        <w:tab w:val="left" w:pos="4580"/>
+        <w:tab w:val="left" w:pos="5496"/>
+        <w:tab w:val="left" w:pos="6412"/>
+        <w:tab w:val="left" w:pos="7328"/>
+        <w:tab w:val="left" w:pos="8244"/>
+        <w:tab w:val="left" w:pos="9160"/>
+        <w:tab w:val="left" w:pos="10076"/>
+        <w:tab w:val="left" w:pos="10992"/>
+        <w:tab w:val="left" w:pos="11908"/>
+        <w:tab w:val="left" w:pos="12824"/>
+        <w:tab w:val="left" w:pos="13740"/>
+        <w:tab w:val="left" w:pos="14656"/>
+      </w:tabs>
+      <w:spacing w:after="0" w:line="240" w:lineRule="auto"/>
+    </w:pPr>
+    <w:rPr>
+      <w:rFonts w:ascii="Courier New" w:eastAsia="Times New Roman" w:hAnsi="Courier New" w:cs="Courier New"/>
+      <w:sz w:val="20"/>
+      <w:szCs w:val="20"/>
+      <w:lang w:eastAsia="en-GB"/>
+    </w:rPr>
+  </w:style>
+  <w:style w:type="character" w:customStyle="1" w:styleId="HTMLPreformattedChar">
+    <w:name w:val="HTML Preformatted Char"/>
+    <w:basedOn w:val="DefaultParagraphFont"/>
+    <w:link w:val="HTMLPreformatted"/>
+    <w:uiPriority w:val="99"/>
+    <w:semiHidden/>
+    <w:rsid w:val="0017531A"/>
+    <w:rPr>
+      <w:rFonts w:ascii="Courier New" w:eastAsia="Times New Roman" w:hAnsi="Courier New" w:cs="Courier New"/>
+      <w:sz w:val="20"/>
+      <w:szCs w:val="20"/>
+      <w:lang w:eastAsia="en-GB"/>
+    </w:rPr>
+  </w:style>
+  <w:style w:type="character" w:customStyle="1" w:styleId="hljs-string">
+    <w:name w:val="hljs-string"/>
+    <w:basedOn w:val="DefaultParagraphFont"/>
+    <w:rsid w:val="0017531A"/>
+  </w:style>
 </w:styles>
 </file>
 
@@ -3899,7 +4208,7 @@
 </file>
 
 <file path=customXml/itemProps1.xml><?xml version="1.0" encoding="utf-8"?>
-<ds:datastoreItem xmlns:ds="http://schemas.openxmlformats.org/officeDocument/2006/customXml" ds:itemID="{6BC58D42-2175-47A5-ADFB-86F2BB8C4BD4}">
+<ds:datastoreItem xmlns:ds="http://schemas.openxmlformats.org/officeDocument/2006/customXml" ds:itemID="{CDE5A1FB-B56B-4CCC-A37E-C063DE38371B}">
   <ds:schemaRefs>
     <ds:schemaRef ds:uri="http://schemas.openxmlformats.org/officeDocument/2006/bibliography"/>
   </ds:schemaRefs>

</xml_diff>